<commit_message>
Fixed README.md stats and docx preparation for all DaCapo - JDK 17 - Shenandoah GC tests
</commit_message>
<xml_diff>
--- a/Java/log-intermed-prep/DaCapo/JDK17/ShenandoahGC/docs/benchSuite-dacapo_gc-shenandoahGC_app-avrora_heap-1G.docx
+++ b/Java/log-intermed-prep/DaCapo/JDK17/ShenandoahGC/docs/benchSuite-dacapo_gc-shenandoahGC_app-avrora_heap-1G.docx
@@ -21,7 +21,7 @@
                 <w:rFonts w:ascii="Times New Roman" w:hAnsi="Times New Roman"/>
                 <w:sz w:val="22"/>
               </w:rPr>
-              <w:t>99.99</w:t>
+              <w:t>0M</w:t>
             </w:r>
           </w:p>
         </w:tc>
@@ -37,7 +37,7 @@
                 <w:rFonts w:ascii="Times New Roman" w:hAnsi="Times New Roman"/>
                 <w:sz w:val="22"/>
               </w:rPr>
-              <w:t>0.01</w:t>
+              <w:t>0M</w:t>
             </w:r>
           </w:p>
         </w:tc>
@@ -53,7 +53,7 @@
                 <w:rFonts w:ascii="Times New Roman" w:hAnsi="Times New Roman"/>
                 <w:sz w:val="22"/>
               </w:rPr>
-              <w:t>65</w:t>
+              <w:t>0M</w:t>
             </w:r>
           </w:p>
         </w:tc>
@@ -69,55 +69,7 @@
                 <w:rFonts w:ascii="Times New Roman" w:hAnsi="Times New Roman"/>
                 <w:sz w:val="22"/>
               </w:rPr>
-              <w:t>13</w:t>
-            </w:r>
-          </w:p>
-        </w:tc>
-      </w:tr>
-      <w:tr>
-        <w:tc>
-          <w:tcPr>
-            <w:tcW w:type="dxa" w:w="8640"/>
-          </w:tcPr>
-          <w:p>
-            <w:r>
-              <w:rPr>
-                <w:rFonts w:ascii="Times New Roman" w:hAnsi="Times New Roman"/>
-                <w:sz w:val="22"/>
-              </w:rPr>
-              <w:t>0.00007</w:t>
-            </w:r>
-          </w:p>
-        </w:tc>
-      </w:tr>
-      <w:tr>
-        <w:tc>
-          <w:tcPr>
-            <w:tcW w:type="dxa" w:w="8640"/>
-          </w:tcPr>
-          <w:p>
-            <w:r>
-              <w:rPr>
-                <w:rFonts w:ascii="Times New Roman" w:hAnsi="Times New Roman"/>
-                <w:sz w:val="22"/>
-              </w:rPr>
-              <w:t>0.00038</w:t>
-            </w:r>
-          </w:p>
-        </w:tc>
-      </w:tr>
-      <w:tr>
-        <w:tc>
-          <w:tcPr>
-            <w:tcW w:type="dxa" w:w="8640"/>
-          </w:tcPr>
-          <w:p>
-            <w:r>
-              <w:rPr>
-                <w:rFonts w:ascii="Times New Roman" w:hAnsi="Times New Roman"/>
-                <w:sz w:val="22"/>
-              </w:rPr>
-              <w:t>0.00017</w:t>
+              <w:t>33</w:t>
             </w:r>
           </w:p>
         </w:tc>
@@ -149,7 +101,7 @@
                 <w:rFonts w:ascii="Times New Roman" w:hAnsi="Times New Roman"/>
                 <w:sz w:val="22"/>
               </w:rPr>
-              <w:t>0.00019</w:t>
+              <w:t>0.00055</w:t>
             </w:r>
           </w:p>
         </w:tc>
@@ -165,7 +117,7 @@
                 <w:rFonts w:ascii="Times New Roman" w:hAnsi="Times New Roman"/>
                 <w:sz w:val="22"/>
               </w:rPr>
-              <w:t>0.00024</w:t>
+              <w:t>0.00020</w:t>
             </w:r>
           </w:p>
         </w:tc>
@@ -181,7 +133,7 @@
                 <w:rFonts w:ascii="Times New Roman" w:hAnsi="Times New Roman"/>
                 <w:sz w:val="22"/>
               </w:rPr>
-              <w:t>0.00030</w:t>
+              <w:t>0.00004</w:t>
             </w:r>
           </w:p>
         </w:tc>
@@ -197,7 +149,55 @@
                 <w:rFonts w:ascii="Times New Roman" w:hAnsi="Times New Roman"/>
                 <w:sz w:val="22"/>
               </w:rPr>
-              <w:t>0.00283</w:t>
+              <w:t>0.00041</w:t>
+            </w:r>
+          </w:p>
+        </w:tc>
+      </w:tr>
+      <w:tr>
+        <w:tc>
+          <w:tcPr>
+            <w:tcW w:type="dxa" w:w="8640"/>
+          </w:tcPr>
+          <w:p>
+            <w:r>
+              <w:rPr>
+                <w:rFonts w:ascii="Times New Roman" w:hAnsi="Times New Roman"/>
+                <w:sz w:val="22"/>
+              </w:rPr>
+              <w:t>0.00045</w:t>
+            </w:r>
+          </w:p>
+        </w:tc>
+      </w:tr>
+      <w:tr>
+        <w:tc>
+          <w:tcPr>
+            <w:tcW w:type="dxa" w:w="8640"/>
+          </w:tcPr>
+          <w:p>
+            <w:r>
+              <w:rPr>
+                <w:rFonts w:ascii="Times New Roman" w:hAnsi="Times New Roman"/>
+                <w:sz w:val="22"/>
+              </w:rPr>
+              <w:t>0.00051</w:t>
+            </w:r>
+          </w:p>
+        </w:tc>
+      </w:tr>
+      <w:tr>
+        <w:tc>
+          <w:tcPr>
+            <w:tcW w:type="dxa" w:w="8640"/>
+          </w:tcPr>
+          <w:p>
+            <w:r>
+              <w:rPr>
+                <w:rFonts w:ascii="Times New Roman" w:hAnsi="Times New Roman"/>
+                <w:sz w:val="22"/>
+              </w:rPr>
+              <w:t>0.00808</w:t>
             </w:r>
           </w:p>
         </w:tc>
@@ -709,25 +709,7 @@
                 <w:rFonts w:ascii="Times New Roman" w:hAnsi="Times New Roman"/>
                 <w:sz w:val="22"/>
               </w:rPr>
-              <w:t>10</w:t>
-              <w:tab/>
-              <w:t>0.00026</w:t>
-              <w:tab/>
-              <w:t>0.00055</w:t>
-              <w:tab/>
-              <w:t>0.00044</w:t>
-              <w:tab/>
-              <w:t>0.00009</w:t>
-              <w:tab/>
-              <w:t>0.00041</w:t>
-              <w:tab/>
-              <w:t>0.00045</w:t>
-              <w:tab/>
-              <w:t>0.00051</w:t>
-              <w:tab/>
-              <w:t>0.00440</w:t>
-              <w:tab/>
-              <w:t>100.0</w:t>
+              <w:t>99.99</w:t>
             </w:r>
           </w:p>
         </w:tc>
@@ -743,25 +725,7 @@
                 <w:rFonts w:ascii="Times New Roman" w:hAnsi="Times New Roman"/>
                 <w:sz w:val="22"/>
               </w:rPr>
-              <w:t>7</w:t>
-              <w:tab/>
-              <w:t>0.00004</w:t>
-              <w:tab/>
-              <w:t>0.00007</w:t>
-              <w:tab/>
-              <w:t>0.00005</w:t>
-              <w:tab/>
-              <w:t>0.00001</w:t>
-              <w:tab/>
-              <w:t>0.00004</w:t>
-              <w:tab/>
-              <w:t>0.00005</w:t>
-              <w:tab/>
-              <w:t>0.00007</w:t>
-              <w:tab/>
-              <w:t>0.00037</w:t>
-              <w:tab/>
-              <w:t>100.0</w:t>
+              <w:t>0.01</w:t>
             </w:r>
           </w:p>
         </w:tc>
@@ -777,25 +741,7 @@
                 <w:rFonts w:ascii="Times New Roman" w:hAnsi="Times New Roman"/>
                 <w:sz w:val="22"/>
               </w:rPr>
-              <w:t>3</w:t>
-              <w:tab/>
-              <w:t>0.00013</w:t>
-              <w:tab/>
-              <w:t>0.00019</w:t>
-              <w:tab/>
-              <w:t>0.00016</w:t>
-              <w:tab/>
-              <w:t>0.00003</w:t>
-              <w:tab/>
-              <w:t>0.00013</w:t>
-              <w:tab/>
-              <w:t>0.00016</w:t>
-              <w:tab/>
-              <w:t>0.00019</w:t>
-              <w:tab/>
-              <w:t>0.00048</w:t>
-              <w:tab/>
-              <w:t>100.0</w:t>
+              <w:t>65</w:t>
             </w:r>
           </w:p>
         </w:tc>

</xml_diff>